<commit_message>
Conclusão da Seção "3.3..1.1 Preparação do ambiente de execução no Raspberry Pi 3 Model B"
</commit_message>
<xml_diff>
--- a/tcc2/monografia/v1/j/Monografia-BCC-modelo_2016II_Ricardo_Staroski.docx
+++ b/tcc2/monografia/v1/j/Monografia-BCC-modelo_2016II_Ricardo_Staroski.docx
@@ -4623,19 +4623,7 @@
           <w:rPr>
             <w:rStyle w:val="Hyperlink"/>
           </w:rPr>
-          <w:t>Técnicas e fer</w:t>
-        </w:r>
-        <w:r>
-          <w:rPr>
-            <w:rStyle w:val="Hyperlink"/>
-          </w:rPr>
-          <w:t>r</w:t>
-        </w:r>
-        <w:r>
-          <w:rPr>
-            <w:rStyle w:val="Hyperlink"/>
-          </w:rPr>
-          <w:t>amentas utilizadas</w:t>
+          <w:t>Técnicas e ferramentas utilizadas</w:t>
         </w:r>
         <w:r>
           <w:rPr>
@@ -5613,8 +5601,8 @@
       <w:bookmarkStart w:id="39" w:name="_Toc96347431"/>
       <w:bookmarkStart w:id="40" w:name="_Toc96357715"/>
       <w:bookmarkStart w:id="41" w:name="_Toc96491858"/>
-      <w:bookmarkStart w:id="42" w:name="_Toc419598587"/>
-      <w:bookmarkStart w:id="43" w:name="_Toc467355802"/>
+      <w:bookmarkStart w:id="42" w:name="_Toc467355802"/>
+      <w:bookmarkStart w:id="43" w:name="_Toc419598587"/>
       <w:r>
         <w:lastRenderedPageBreak/>
         <w:t>FUNDAMENTAÇÃO TEÓRICA</w:t>
@@ -5625,7 +5613,7 @@
       <w:bookmarkEnd w:id="39"/>
       <w:bookmarkEnd w:id="40"/>
       <w:bookmarkEnd w:id="41"/>
-      <w:bookmarkEnd w:id="43"/>
+      <w:bookmarkEnd w:id="42"/>
     </w:p>
     <w:p>
       <w:pPr>
@@ -6183,51 +6171,47 @@
         <w:lastRenderedPageBreak/>
         <w:t xml:space="preserve">Figura </w:t>
       </w:r>
+      <w:fldSimple w:instr=" SEQ Figura \* ARABIC ">
+        <w:r>
+          <w:rPr>
+            <w:noProof/>
+          </w:rPr>
+          <w:t>1</w:t>
+        </w:r>
+      </w:fldSimple>
+      <w:bookmarkEnd w:id="49"/>
+      <w:r>
+        <w:t xml:space="preserve"> - </w:t>
+      </w:r>
+      <w:r>
+        <w:t xml:space="preserve">Conector </w:t>
+      </w:r>
+      <w:r>
+        <w:t xml:space="preserve">SAE </w:t>
+      </w:r>
+      <w:r>
+        <w:t>J1962 e respectiva pinagem</w:t>
+      </w:r>
+      <w:bookmarkEnd w:id="50"/>
+    </w:p>
+    <w:p>
+      <w:pPr>
+        <w:pStyle w:val="TF-FIGURA"/>
+      </w:pPr>
       <w:r>
         <w:fldChar w:fldCharType="begin"/>
       </w:r>
       <w:r>
-        <w:instrText xml:space="preserve"> SEQ Figura \* ARABIC </w:instrText>
+        <w:instrText xml:space="preserve"> INCLUDEPICTURE "http://www.riorand.com/media/wysiwyg/OBDIIport.jpg" \* MERGEFORMATINET </w:instrText>
       </w:r>
       <w:r>
         <w:fldChar w:fldCharType="separate"/>
       </w:r>
       <w:r>
-        <w:rPr>
-          <w:noProof/>
-        </w:rPr>
-        <w:t>1</w:t>
-      </w:r>
-      <w:r>
-        <w:rPr>
-          <w:noProof/>
-        </w:rPr>
-        <w:fldChar w:fldCharType="end"/>
-      </w:r>
-      <w:bookmarkEnd w:id="49"/>
-      <w:r>
-        <w:t xml:space="preserve"> - </w:t>
-      </w:r>
-      <w:r>
-        <w:t xml:space="preserve">Conector </w:t>
-      </w:r>
-      <w:r>
-        <w:t xml:space="preserve">SAE </w:t>
-      </w:r>
-      <w:r>
-        <w:t>J1962 e respectiva pinagem</w:t>
-      </w:r>
-      <w:bookmarkEnd w:id="50"/>
-    </w:p>
-    <w:p>
-      <w:pPr>
-        <w:pStyle w:val="TF-FIGURA"/>
-      </w:pPr>
-      <w:r>
         <w:fldChar w:fldCharType="begin"/>
       </w:r>
       <w:r>
-        <w:instrText xml:space="preserve"> INCLUDEPICTURE "http://www.riorand.com/media/wysiwyg/OBDIIport.jpg" \* MERGEFORMATINET </w:instrText>
+        <w:instrText xml:space="preserve"> INCLUDEPICTURE  "http://www.riorand.com/media/wysiwyg/OBDIIport.jpg" \* MERGEFORMATINET </w:instrText>
       </w:r>
       <w:r>
         <w:fldChar w:fldCharType="separate"/>
@@ -6335,7 +6319,13 @@
         <w:fldChar w:fldCharType="begin"/>
       </w:r>
       <w:r>
-        <w:instrText xml:space="preserve"> INCLUDEPICTURE  "http://www.riorand.com/media/wysiwyg/OBDIIport.jpg" \* MERGEFORMATINET </w:instrText>
+        <w:instrText xml:space="preserve"> </w:instrText>
+      </w:r>
+      <w:r>
+        <w:instrText>INCLUDEPICTURE  "http://www.riorand.com/media/wysiwyg/OBDIIport.jpg" \* MERGEFORMATINET</w:instrText>
+      </w:r>
+      <w:r>
+        <w:instrText xml:space="preserve"> </w:instrText>
       </w:r>
       <w:r>
         <w:fldChar w:fldCharType="separate"/>
@@ -6409,6 +6399,9 @@
       <w:r>
         <w:fldChar w:fldCharType="end"/>
       </w:r>
+      <w:r>
+        <w:fldChar w:fldCharType="end"/>
+      </w:r>
     </w:p>
     <w:p>
       <w:pPr>
@@ -7260,27 +7253,14 @@
         <w:lastRenderedPageBreak/>
         <w:t xml:space="preserve">Figura </w:t>
       </w:r>
-      <w:r>
-        <w:fldChar w:fldCharType="begin"/>
-      </w:r>
-      <w:r>
-        <w:instrText xml:space="preserve"> SEQ Figura \* ARABIC </w:instrText>
-      </w:r>
-      <w:r>
-        <w:fldChar w:fldCharType="separate"/>
-      </w:r>
-      <w:r>
-        <w:rPr>
-          <w:noProof/>
-        </w:rPr>
-        <w:t>2</w:t>
-      </w:r>
-      <w:r>
-        <w:rPr>
-          <w:noProof/>
-        </w:rPr>
-        <w:fldChar w:fldCharType="end"/>
-      </w:r>
+      <w:fldSimple w:instr=" SEQ Figura \* ARABIC ">
+        <w:r>
+          <w:rPr>
+            <w:noProof/>
+          </w:rPr>
+          <w:t>2</w:t>
+        </w:r>
+      </w:fldSimple>
       <w:bookmarkEnd w:id="55"/>
       <w:r>
         <w:t xml:space="preserve"> - </w:t>
@@ -7391,27 +7371,14 @@
       <w:r>
         <w:t xml:space="preserve">Figura </w:t>
       </w:r>
-      <w:r>
-        <w:fldChar w:fldCharType="begin"/>
-      </w:r>
-      <w:r>
-        <w:instrText xml:space="preserve"> SEQ Figura \* ARABIC </w:instrText>
-      </w:r>
-      <w:r>
-        <w:fldChar w:fldCharType="separate"/>
-      </w:r>
-      <w:r>
-        <w:rPr>
-          <w:noProof/>
-        </w:rPr>
-        <w:t>3</w:t>
-      </w:r>
-      <w:r>
-        <w:rPr>
-          <w:noProof/>
-        </w:rPr>
-        <w:fldChar w:fldCharType="end"/>
-      </w:r>
+      <w:fldSimple w:instr=" SEQ Figura \* ARABIC ">
+        <w:r>
+          <w:rPr>
+            <w:noProof/>
+          </w:rPr>
+          <w:t>3</w:t>
+        </w:r>
+      </w:fldSimple>
       <w:bookmarkEnd w:id="58"/>
       <w:r>
         <w:t xml:space="preserve"> - </w:t>
@@ -7529,27 +7496,14 @@
         <w:lastRenderedPageBreak/>
         <w:t xml:space="preserve">Figura </w:t>
       </w:r>
-      <w:r>
-        <w:fldChar w:fldCharType="begin"/>
-      </w:r>
-      <w:r>
-        <w:instrText xml:space="preserve"> SEQ Figura \* ARABIC </w:instrText>
-      </w:r>
-      <w:r>
-        <w:fldChar w:fldCharType="separate"/>
-      </w:r>
-      <w:r>
-        <w:rPr>
-          <w:noProof/>
-        </w:rPr>
-        <w:t>4</w:t>
-      </w:r>
-      <w:r>
-        <w:rPr>
-          <w:noProof/>
-        </w:rPr>
-        <w:fldChar w:fldCharType="end"/>
-      </w:r>
+      <w:fldSimple w:instr=" SEQ Figura \* ARABIC ">
+        <w:r>
+          <w:rPr>
+            <w:noProof/>
+          </w:rPr>
+          <w:t>4</w:t>
+        </w:r>
+      </w:fldSimple>
       <w:bookmarkEnd w:id="60"/>
       <w:r>
         <w:t xml:space="preserve"> - </w:t>
@@ -7656,27 +7610,14 @@
       <w:r>
         <w:t xml:space="preserve">Figura </w:t>
       </w:r>
-      <w:r>
-        <w:fldChar w:fldCharType="begin"/>
-      </w:r>
-      <w:r>
-        <w:instrText xml:space="preserve"> SEQ Figura \* ARABIC </w:instrText>
-      </w:r>
-      <w:r>
-        <w:fldChar w:fldCharType="separate"/>
-      </w:r>
-      <w:r>
-        <w:rPr>
-          <w:noProof/>
-        </w:rPr>
-        <w:t>5</w:t>
-      </w:r>
-      <w:r>
-        <w:rPr>
-          <w:noProof/>
-        </w:rPr>
-        <w:fldChar w:fldCharType="end"/>
-      </w:r>
+      <w:fldSimple w:instr=" SEQ Figura \* ARABIC ">
+        <w:r>
+          <w:rPr>
+            <w:noProof/>
+          </w:rPr>
+          <w:t>5</w:t>
+        </w:r>
+      </w:fldSimple>
       <w:bookmarkEnd w:id="62"/>
       <w:r>
         <w:t xml:space="preserve"> </w:t>
@@ -7894,27 +7835,14 @@
       <w:r>
         <w:t xml:space="preserve">Figura </w:t>
       </w:r>
-      <w:r>
-        <w:fldChar w:fldCharType="begin"/>
-      </w:r>
-      <w:r>
-        <w:instrText xml:space="preserve"> SEQ Figura \* ARABIC </w:instrText>
-      </w:r>
-      <w:r>
-        <w:fldChar w:fldCharType="separate"/>
-      </w:r>
-      <w:r>
-        <w:rPr>
-          <w:noProof/>
-        </w:rPr>
-        <w:t>6</w:t>
-      </w:r>
-      <w:r>
-        <w:rPr>
-          <w:noProof/>
-        </w:rPr>
-        <w:fldChar w:fldCharType="end"/>
-      </w:r>
+      <w:fldSimple w:instr=" SEQ Figura \* ARABIC ">
+        <w:r>
+          <w:rPr>
+            <w:noProof/>
+          </w:rPr>
+          <w:t>6</w:t>
+        </w:r>
+      </w:fldSimple>
       <w:bookmarkEnd w:id="64"/>
       <w:r>
         <w:t xml:space="preserve"> - Blocos </w:t>
@@ -8077,27 +8005,14 @@
       <w:r>
         <w:t xml:space="preserve">Figura </w:t>
       </w:r>
-      <w:r>
-        <w:fldChar w:fldCharType="begin"/>
-      </w:r>
-      <w:r>
-        <w:instrText xml:space="preserve"> SEQ Figura \* ARABIC </w:instrText>
-      </w:r>
-      <w:r>
-        <w:fldChar w:fldCharType="separate"/>
-      </w:r>
-      <w:r>
-        <w:rPr>
-          <w:noProof/>
-        </w:rPr>
-        <w:t>7</w:t>
-      </w:r>
-      <w:r>
-        <w:rPr>
-          <w:noProof/>
-        </w:rPr>
-        <w:fldChar w:fldCharType="end"/>
-      </w:r>
+      <w:fldSimple w:instr=" SEQ Figura \* ARABIC ">
+        <w:r>
+          <w:rPr>
+            <w:noProof/>
+          </w:rPr>
+          <w:t>7</w:t>
+        </w:r>
+      </w:fldSimple>
       <w:bookmarkEnd w:id="66"/>
       <w:r>
         <w:t xml:space="preserve"> - </w:t>
@@ -8299,27 +8214,14 @@
       <w:r>
         <w:t xml:space="preserve">Figura </w:t>
       </w:r>
-      <w:r>
-        <w:fldChar w:fldCharType="begin"/>
-      </w:r>
-      <w:r>
-        <w:instrText xml:space="preserve"> SEQ Figura \* ARABIC </w:instrText>
-      </w:r>
-      <w:r>
-        <w:fldChar w:fldCharType="separate"/>
-      </w:r>
-      <w:r>
-        <w:rPr>
-          <w:noProof/>
-        </w:rPr>
-        <w:t>8</w:t>
-      </w:r>
-      <w:r>
-        <w:rPr>
-          <w:noProof/>
-        </w:rPr>
-        <w:fldChar w:fldCharType="end"/>
-      </w:r>
+      <w:fldSimple w:instr=" SEQ Figura \* ARABIC ">
+        <w:r>
+          <w:rPr>
+            <w:noProof/>
+          </w:rPr>
+          <w:t>8</w:t>
+        </w:r>
+      </w:fldSimple>
       <w:bookmarkEnd w:id="71"/>
       <w:r>
         <w:t xml:space="preserve"> - </w:t>
@@ -8725,6 +8627,7 @@
           <w:id w:val="252246238"/>
           <w:citation/>
         </w:sdtPr>
+        <w:sdtEndPr/>
         <w:sdtContent>
           <w:r>
             <w:fldChar w:fldCharType="begin"/>
@@ -8772,6 +8675,7 @@
           <w:id w:val="1169285892"/>
           <w:citation/>
         </w:sdtPr>
+        <w:sdtEndPr/>
         <w:sdtContent>
           <w:r>
             <w:fldChar w:fldCharType="begin"/>
@@ -9133,27 +9037,14 @@
         <w:lastRenderedPageBreak/>
         <w:t xml:space="preserve">Figura </w:t>
       </w:r>
-      <w:r>
-        <w:fldChar w:fldCharType="begin"/>
-      </w:r>
-      <w:r>
-        <w:instrText xml:space="preserve"> SEQ Figura \* ARABIC </w:instrText>
-      </w:r>
-      <w:r>
-        <w:fldChar w:fldCharType="separate"/>
-      </w:r>
-      <w:r>
-        <w:rPr>
-          <w:noProof/>
-        </w:rPr>
-        <w:t>9</w:t>
-      </w:r>
-      <w:r>
-        <w:rPr>
-          <w:noProof/>
-        </w:rPr>
-        <w:fldChar w:fldCharType="end"/>
-      </w:r>
+      <w:fldSimple w:instr=" SEQ Figura \* ARABIC ">
+        <w:r>
+          <w:rPr>
+            <w:noProof/>
+          </w:rPr>
+          <w:t>9</w:t>
+        </w:r>
+      </w:fldSimple>
       <w:bookmarkEnd w:id="77"/>
       <w:r>
         <w:t xml:space="preserve"> - </w:t>
@@ -9258,27 +9149,14 @@
       <w:r>
         <w:t xml:space="preserve">Figura </w:t>
       </w:r>
-      <w:r>
-        <w:fldChar w:fldCharType="begin"/>
-      </w:r>
-      <w:r>
-        <w:instrText xml:space="preserve"> SEQ Figura \* ARABIC </w:instrText>
-      </w:r>
-      <w:r>
-        <w:fldChar w:fldCharType="separate"/>
-      </w:r>
-      <w:r>
-        <w:rPr>
-          <w:noProof/>
-        </w:rPr>
-        <w:t>10</w:t>
-      </w:r>
-      <w:r>
-        <w:rPr>
-          <w:noProof/>
-        </w:rPr>
-        <w:fldChar w:fldCharType="end"/>
-      </w:r>
+      <w:fldSimple w:instr=" SEQ Figura \* ARABIC ">
+        <w:r>
+          <w:rPr>
+            <w:noProof/>
+          </w:rPr>
+          <w:t>10</w:t>
+        </w:r>
+      </w:fldSimple>
       <w:bookmarkEnd w:id="80"/>
       <w:r>
         <w:t xml:space="preserve"> - </w:t>
@@ -9400,27 +9278,14 @@
         <w:lastRenderedPageBreak/>
         <w:t xml:space="preserve">Figura </w:t>
       </w:r>
-      <w:r>
-        <w:fldChar w:fldCharType="begin"/>
-      </w:r>
-      <w:r>
-        <w:instrText xml:space="preserve"> SEQ Figura \* ARABIC </w:instrText>
-      </w:r>
-      <w:r>
-        <w:fldChar w:fldCharType="separate"/>
-      </w:r>
-      <w:r>
-        <w:rPr>
-          <w:noProof/>
-        </w:rPr>
-        <w:t>11</w:t>
-      </w:r>
-      <w:r>
-        <w:rPr>
-          <w:noProof/>
-        </w:rPr>
-        <w:fldChar w:fldCharType="end"/>
-      </w:r>
+      <w:fldSimple w:instr=" SEQ Figura \* ARABIC ">
+        <w:r>
+          <w:rPr>
+            <w:noProof/>
+          </w:rPr>
+          <w:t>11</w:t>
+        </w:r>
+      </w:fldSimple>
       <w:bookmarkEnd w:id="82"/>
       <w:r>
         <w:t xml:space="preserve"> - </w:t>
@@ -9524,27 +9389,14 @@
       <w:r>
         <w:t xml:space="preserve">Figura </w:t>
       </w:r>
-      <w:r>
-        <w:fldChar w:fldCharType="begin"/>
-      </w:r>
-      <w:r>
-        <w:instrText xml:space="preserve"> SEQ Figura \* ARABIC </w:instrText>
-      </w:r>
-      <w:r>
-        <w:fldChar w:fldCharType="separate"/>
-      </w:r>
-      <w:r>
-        <w:rPr>
-          <w:noProof/>
-        </w:rPr>
-        <w:t>12</w:t>
-      </w:r>
-      <w:r>
-        <w:rPr>
-          <w:noProof/>
-        </w:rPr>
-        <w:fldChar w:fldCharType="end"/>
-      </w:r>
+      <w:fldSimple w:instr=" SEQ Figura \* ARABIC ">
+        <w:r>
+          <w:rPr>
+            <w:noProof/>
+          </w:rPr>
+          <w:t>12</w:t>
+        </w:r>
+      </w:fldSimple>
       <w:bookmarkEnd w:id="84"/>
       <w:r>
         <w:t xml:space="preserve"> - </w:t>
@@ -9793,27 +9645,14 @@
       <w:r>
         <w:t xml:space="preserve">Figura </w:t>
       </w:r>
-      <w:r>
-        <w:fldChar w:fldCharType="begin"/>
-      </w:r>
-      <w:r>
-        <w:instrText xml:space="preserve"> SEQ Figura \* ARABIC </w:instrText>
-      </w:r>
-      <w:r>
-        <w:fldChar w:fldCharType="separate"/>
-      </w:r>
-      <w:r>
-        <w:rPr>
-          <w:noProof/>
-        </w:rPr>
-        <w:t>13</w:t>
-      </w:r>
-      <w:r>
-        <w:rPr>
-          <w:noProof/>
-        </w:rPr>
-        <w:fldChar w:fldCharType="end"/>
-      </w:r>
+      <w:fldSimple w:instr=" SEQ Figura \* ARABIC ">
+        <w:r>
+          <w:rPr>
+            <w:noProof/>
+          </w:rPr>
+          <w:t>13</w:t>
+        </w:r>
+      </w:fldSimple>
       <w:bookmarkEnd w:id="88"/>
       <w:r>
         <w:t xml:space="preserve"> - </w:t>
@@ -9930,27 +9769,14 @@
         <w:lastRenderedPageBreak/>
         <w:t xml:space="preserve">Figura </w:t>
       </w:r>
-      <w:r>
-        <w:fldChar w:fldCharType="begin"/>
-      </w:r>
-      <w:r>
-        <w:instrText xml:space="preserve"> SEQ Figura \* ARABIC </w:instrText>
-      </w:r>
-      <w:r>
-        <w:fldChar w:fldCharType="separate"/>
-      </w:r>
-      <w:r>
-        <w:rPr>
-          <w:noProof/>
-        </w:rPr>
-        <w:t>14</w:t>
-      </w:r>
-      <w:r>
-        <w:rPr>
-          <w:noProof/>
-        </w:rPr>
-        <w:fldChar w:fldCharType="end"/>
-      </w:r>
+      <w:fldSimple w:instr=" SEQ Figura \* ARABIC ">
+        <w:r>
+          <w:rPr>
+            <w:noProof/>
+          </w:rPr>
+          <w:t>14</w:t>
+        </w:r>
+      </w:fldSimple>
       <w:bookmarkEnd w:id="90"/>
       <w:r>
         <w:t xml:space="preserve"> - </w:t>
@@ -10057,27 +9883,14 @@
       <w:r>
         <w:t xml:space="preserve">Figura </w:t>
       </w:r>
-      <w:r>
-        <w:fldChar w:fldCharType="begin"/>
-      </w:r>
-      <w:r>
-        <w:instrText xml:space="preserve"> SEQ Figura \* ARABIC </w:instrText>
-      </w:r>
-      <w:r>
-        <w:fldChar w:fldCharType="separate"/>
-      </w:r>
-      <w:r>
-        <w:rPr>
-          <w:noProof/>
-        </w:rPr>
-        <w:t>15</w:t>
-      </w:r>
-      <w:r>
-        <w:rPr>
-          <w:noProof/>
-        </w:rPr>
-        <w:fldChar w:fldCharType="end"/>
-      </w:r>
+      <w:fldSimple w:instr=" SEQ Figura \* ARABIC ">
+        <w:r>
+          <w:rPr>
+            <w:noProof/>
+          </w:rPr>
+          <w:t>15</w:t>
+        </w:r>
+      </w:fldSimple>
       <w:bookmarkEnd w:id="92"/>
       <w:r>
         <w:t xml:space="preserve"> - </w:t>
@@ -10245,27 +10058,14 @@
       <w:r>
         <w:t xml:space="preserve">Quadro </w:t>
       </w:r>
-      <w:r>
-        <w:fldChar w:fldCharType="begin"/>
-      </w:r>
-      <w:r>
-        <w:instrText xml:space="preserve"> SEQ Quadro \* ARABIC </w:instrText>
-      </w:r>
-      <w:r>
-        <w:fldChar w:fldCharType="separate"/>
-      </w:r>
-      <w:r>
-        <w:rPr>
-          <w:noProof/>
-        </w:rPr>
-        <w:t>1</w:t>
-      </w:r>
-      <w:r>
-        <w:rPr>
-          <w:noProof/>
-        </w:rPr>
-        <w:fldChar w:fldCharType="end"/>
-      </w:r>
+      <w:fldSimple w:instr=" SEQ Quadro \* ARABIC ">
+        <w:r>
+          <w:rPr>
+            <w:noProof/>
+          </w:rPr>
+          <w:t>1</w:t>
+        </w:r>
+      </w:fldSimple>
       <w:bookmarkEnd w:id="96"/>
       <w:r>
         <w:t xml:space="preserve"> - </w:t>
@@ -11159,7 +10959,7 @@
       <w:bookmarkStart w:id="102" w:name="_Toc96357716"/>
       <w:bookmarkStart w:id="103" w:name="_Toc96491859"/>
       <w:bookmarkStart w:id="104" w:name="_Toc467355814"/>
-      <w:bookmarkEnd w:id="42"/>
+      <w:bookmarkEnd w:id="43"/>
       <w:r>
         <w:lastRenderedPageBreak/>
         <w:t>DESENVOLVIMENTO</w:t>
@@ -11537,27 +11337,14 @@
       <w:r>
         <w:t xml:space="preserve">Figura </w:t>
       </w:r>
-      <w:r>
-        <w:fldChar w:fldCharType="begin"/>
-      </w:r>
-      <w:r>
-        <w:instrText xml:space="preserve"> SEQ Figura \* ARABIC </w:instrText>
-      </w:r>
-      <w:r>
-        <w:fldChar w:fldCharType="separate"/>
-      </w:r>
-      <w:r>
-        <w:rPr>
-          <w:noProof/>
-        </w:rPr>
-        <w:t>16</w:t>
-      </w:r>
-      <w:r>
-        <w:rPr>
-          <w:noProof/>
-        </w:rPr>
-        <w:fldChar w:fldCharType="end"/>
-      </w:r>
+      <w:fldSimple w:instr=" SEQ Figura \* ARABIC ">
+        <w:r>
+          <w:rPr>
+            <w:noProof/>
+          </w:rPr>
+          <w:t>16</w:t>
+        </w:r>
+      </w:fldSimple>
       <w:bookmarkEnd w:id="120"/>
       <w:r>
         <w:t xml:space="preserve"> </w:t>
@@ -11678,27 +11465,14 @@
       <w:r>
         <w:t xml:space="preserve">Figura </w:t>
       </w:r>
-      <w:r>
-        <w:fldChar w:fldCharType="begin"/>
-      </w:r>
-      <w:r>
-        <w:instrText xml:space="preserve"> SEQ Figura \* ARABIC </w:instrText>
-      </w:r>
-      <w:r>
-        <w:fldChar w:fldCharType="separate"/>
-      </w:r>
-      <w:r>
-        <w:rPr>
-          <w:noProof/>
-        </w:rPr>
-        <w:t>17</w:t>
-      </w:r>
-      <w:r>
-        <w:rPr>
-          <w:noProof/>
-        </w:rPr>
-        <w:fldChar w:fldCharType="end"/>
-      </w:r>
+      <w:fldSimple w:instr=" SEQ Figura \* ARABIC ">
+        <w:r>
+          <w:rPr>
+            <w:noProof/>
+          </w:rPr>
+          <w:t>17</w:t>
+        </w:r>
+      </w:fldSimple>
       <w:bookmarkEnd w:id="123"/>
       <w:r>
         <w:t xml:space="preserve"> - Ciclo de vida do servidor</w:t>
@@ -11883,27 +11657,14 @@
         <w:lastRenderedPageBreak/>
         <w:t xml:space="preserve">Figura </w:t>
       </w:r>
-      <w:r>
-        <w:fldChar w:fldCharType="begin"/>
-      </w:r>
-      <w:r>
-        <w:instrText xml:space="preserve"> SEQ Figura \* ARABIC </w:instrText>
-      </w:r>
-      <w:r>
-        <w:fldChar w:fldCharType="separate"/>
-      </w:r>
-      <w:r>
-        <w:rPr>
-          <w:noProof/>
-        </w:rPr>
-        <w:t>18</w:t>
-      </w:r>
-      <w:r>
-        <w:rPr>
-          <w:noProof/>
-        </w:rPr>
-        <w:fldChar w:fldCharType="end"/>
-      </w:r>
+      <w:fldSimple w:instr=" SEQ Figura \* ARABIC ">
+        <w:r>
+          <w:rPr>
+            <w:noProof/>
+          </w:rPr>
+          <w:t>18</w:t>
+        </w:r>
+      </w:fldSimple>
       <w:bookmarkEnd w:id="126"/>
       <w:r>
         <w:t xml:space="preserve"> - Diagrama de pacotes do firmware</w:t>
@@ -12525,27 +12286,14 @@
         <w:lastRenderedPageBreak/>
         <w:t xml:space="preserve">Figura </w:t>
       </w:r>
-      <w:r>
-        <w:fldChar w:fldCharType="begin"/>
-      </w:r>
-      <w:r>
-        <w:instrText xml:space="preserve"> SEQ Figura \* ARABIC </w:instrText>
-      </w:r>
-      <w:r>
-        <w:fldChar w:fldCharType="separate"/>
-      </w:r>
-      <w:r>
-        <w:rPr>
-          <w:noProof/>
-        </w:rPr>
-        <w:t>19</w:t>
-      </w:r>
-      <w:r>
-        <w:rPr>
-          <w:noProof/>
-        </w:rPr>
-        <w:fldChar w:fldCharType="end"/>
-      </w:r>
+      <w:fldSimple w:instr=" SEQ Figura \* ARABIC ">
+        <w:r>
+          <w:rPr>
+            <w:noProof/>
+          </w:rPr>
+          <w:t>19</w:t>
+        </w:r>
+      </w:fldSimple>
       <w:bookmarkEnd w:id="139"/>
       <w:r>
         <w:t xml:space="preserve"> - Leitura de dados d</w:t>
@@ -12942,27 +12690,14 @@
         <w:lastRenderedPageBreak/>
         <w:t xml:space="preserve">Figura </w:t>
       </w:r>
-      <w:r>
-        <w:fldChar w:fldCharType="begin"/>
-      </w:r>
-      <w:r>
-        <w:instrText xml:space="preserve"> SEQ Figura \* ARABIC </w:instrText>
-      </w:r>
-      <w:r>
-        <w:fldChar w:fldCharType="separate"/>
-      </w:r>
-      <w:r>
-        <w:rPr>
-          <w:noProof/>
-        </w:rPr>
-        <w:t>20</w:t>
-      </w:r>
-      <w:r>
-        <w:rPr>
-          <w:noProof/>
-        </w:rPr>
-        <w:fldChar w:fldCharType="end"/>
-      </w:r>
+      <w:fldSimple w:instr=" SEQ Figura \* ARABIC ">
+        <w:r>
+          <w:rPr>
+            <w:noProof/>
+          </w:rPr>
+          <w:t>20</w:t>
+        </w:r>
+      </w:fldSimple>
       <w:bookmarkEnd w:id="145"/>
       <w:r>
         <w:t xml:space="preserve"> </w:t>
@@ -13191,27 +12926,14 @@
       <w:r>
         <w:t xml:space="preserve">Figura </w:t>
       </w:r>
-      <w:r>
-        <w:fldChar w:fldCharType="begin"/>
-      </w:r>
-      <w:r>
-        <w:instrText xml:space="preserve"> SEQ Figura \* ARABIC </w:instrText>
-      </w:r>
-      <w:r>
-        <w:fldChar w:fldCharType="separate"/>
-      </w:r>
-      <w:r>
-        <w:rPr>
-          <w:noProof/>
-        </w:rPr>
-        <w:t>21</w:t>
-      </w:r>
-      <w:r>
-        <w:rPr>
-          <w:noProof/>
-        </w:rPr>
-        <w:fldChar w:fldCharType="end"/>
-      </w:r>
+      <w:fldSimple w:instr=" SEQ Figura \* ARABIC ">
+        <w:r>
+          <w:rPr>
+            <w:noProof/>
+          </w:rPr>
+          <w:t>21</w:t>
+        </w:r>
+      </w:fldSimple>
       <w:bookmarkEnd w:id="149"/>
       <w:r>
         <w:rPr>
@@ -13549,24 +13271,14 @@
       <w:r>
         <w:t xml:space="preserve">Figura </w:t>
       </w:r>
-      <w:r>
-        <w:fldChar w:fldCharType="begin"/>
-      </w:r>
-      <w:r>
-        <w:instrText xml:space="preserve"> SEQ Figura \* ARABIC </w:instrText>
-      </w:r>
-      <w:r>
-        <w:fldChar w:fldCharType="separate"/>
-      </w:r>
-      <w:r>
-        <w:rPr>
-          <w:noProof/>
-        </w:rPr>
-        <w:t>22</w:t>
-      </w:r>
-      <w:r>
-        <w:fldChar w:fldCharType="end"/>
-      </w:r>
+      <w:fldSimple w:instr=" SEQ Figura \* ARABIC ">
+        <w:r>
+          <w:rPr>
+            <w:noProof/>
+          </w:rPr>
+          <w:t>22</w:t>
+        </w:r>
+      </w:fldSimple>
       <w:bookmarkEnd w:id="165"/>
       <w:r>
         <w:t xml:space="preserve"> - Versões do Sistema Operacional e Java no Raspberry Pi</w:t>
@@ -13678,19 +13390,13 @@
         <w:t>biblioteca</w:t>
       </w:r>
       <w:r>
-        <w:t xml:space="preserve"> BlueCove </w:t>
-      </w:r>
-      <w:r>
-        <w:t xml:space="preserve">utiliza </w:t>
+        <w:t xml:space="preserve"> BlueCove utiliza </w:t>
       </w:r>
       <w:r>
         <w:t xml:space="preserve">Java Native Interfaces (JNI) para trocar mensagens com </w:t>
       </w:r>
       <w:r>
-        <w:t>código nativo</w:t>
-      </w:r>
-      <w:r>
-        <w:t xml:space="preserve"> </w:t>
+        <w:t xml:space="preserve">código nativo </w:t>
       </w:r>
       <w:r>
         <w:t xml:space="preserve">do sistema operacional, </w:t>
@@ -13734,49 +13440,37 @@
       <w:r>
         <w:t>.</w:t>
       </w:r>
-      <w:bookmarkStart w:id="167" w:name="_GoBack"/>
+    </w:p>
+    <w:p>
+      <w:pPr>
+        <w:pStyle w:val="TF-LEGENDA"/>
+      </w:pPr>
+      <w:bookmarkStart w:id="167" w:name="_Ref467351846"/>
+      <w:bookmarkStart w:id="168" w:name="_Ref467351837"/>
+      <w:bookmarkStart w:id="169" w:name="_Toc467355792"/>
+      <w:r>
+        <w:t xml:space="preserve">Figura </w:t>
+      </w:r>
+      <w:fldSimple w:instr=" SEQ Figura \* ARABIC ">
+        <w:r>
+          <w:rPr>
+            <w:noProof/>
+          </w:rPr>
+          <w:t>23</w:t>
+        </w:r>
+      </w:fldSimple>
       <w:bookmarkEnd w:id="167"/>
-    </w:p>
-    <w:p>
-      <w:pPr>
-        <w:pStyle w:val="TF-LEGENDA"/>
-      </w:pPr>
-      <w:bookmarkStart w:id="168" w:name="_Ref467351837"/>
-      <w:bookmarkStart w:id="169" w:name="_Ref467351846"/>
-      <w:bookmarkStart w:id="170" w:name="_Toc467355792"/>
-      <w:r>
-        <w:t xml:space="preserve">Figura </w:t>
-      </w:r>
-      <w:r>
-        <w:fldChar w:fldCharType="begin"/>
-      </w:r>
-      <w:r>
-        <w:instrText xml:space="preserve"> SEQ Figura \* ARABIC </w:instrText>
-      </w:r>
-      <w:r>
-        <w:fldChar w:fldCharType="separate"/>
-      </w:r>
-      <w:r>
-        <w:rPr>
-          <w:noProof/>
-        </w:rPr>
-        <w:t>23</w:t>
-      </w:r>
-      <w:r>
-        <w:fldChar w:fldCharType="end"/>
-      </w:r>
+      <w:r>
+        <w:t xml:space="preserve"> - Estrutura</w:t>
+      </w:r>
+      <w:r>
+        <w:rPr>
+          <w:noProof/>
+        </w:rPr>
+        <w:t xml:space="preserve"> da biblioteca BlueCove</w:t>
+      </w:r>
+      <w:bookmarkEnd w:id="168"/>
       <w:bookmarkEnd w:id="169"/>
-      <w:r>
-        <w:t xml:space="preserve"> - Estrutura</w:t>
-      </w:r>
-      <w:r>
-        <w:rPr>
-          <w:noProof/>
-        </w:rPr>
-        <w:t xml:space="preserve"> da biblioteca BlueCove</w:t>
-      </w:r>
-      <w:bookmarkEnd w:id="168"/>
-      <w:bookmarkEnd w:id="170"/>
     </w:p>
     <w:p>
       <w:pPr>
@@ -13856,13 +13550,7 @@
         <w:rPr>
           <w:noProof/>
         </w:rPr>
-        <w:t>8</w:t>
-      </w:r>
-      <w:r>
-        <w:rPr>
-          <w:noProof/>
-        </w:rPr>
-        <w:t>).</w:t>
+        <w:t>8).</w:t>
       </w:r>
     </w:p>
     <w:p>
@@ -13984,13 +13672,7 @@
         <w:t>blueman</w:t>
       </w:r>
       <w:r>
-        <w:t xml:space="preserve"> não são suportados. Somente na primeira quinzena de dezembro foi possível compilar o BlueCove no </w:t>
-      </w:r>
-      <w:r>
-        <w:t>Raspberry Pi</w:t>
-      </w:r>
-      <w:r>
-        <w:t xml:space="preserve"> após instalar os pacotes </w:t>
+        <w:t xml:space="preserve"> não são suportados. Somente na primeira quinzena de dezembro foi possível compilar o BlueCove no Raspberry Pi após instalar os pacotes </w:t>
       </w:r>
       <w:r>
         <w:rPr>
@@ -14117,13 +13799,7 @@
         </w:numPr>
       </w:pPr>
       <w:r>
-        <w:t xml:space="preserve">executar o seguinte comando do Maven para </w:t>
-      </w:r>
-      <w:r>
-        <w:t>criar os diretórios de código fonte compatíveis com o ambiente Eclipse</w:t>
-      </w:r>
-      <w:r>
-        <w:t>:</w:t>
+        <w:t>executar o seguinte comando do Maven para criar os diretórios de código fonte compatíveis com o ambiente Eclipse:</w:t>
       </w:r>
     </w:p>
     <w:p>
@@ -14210,13 +13886,7 @@
         </w:numPr>
       </w:pPr>
       <w:r>
-        <w:t xml:space="preserve">executar o seguinte comando do Ant </w:t>
-      </w:r>
-      <w:r>
-        <w:t>para compilar as bibliotecas nativas e gerar o arquivo JAR da biblioteca Java</w:t>
-      </w:r>
-      <w:r>
-        <w:t>:</w:t>
+        <w:t>executar o seguinte comando do Ant para compilar as bibliotecas nativas e gerar o arquivo JAR da biblioteca Java:</w:t>
       </w:r>
     </w:p>
     <w:p>
@@ -14254,13 +13924,7 @@
         <w:pStyle w:val="TF-TEXTO"/>
       </w:pPr>
       <w:r>
-        <w:t xml:space="preserve">Com a biblioteca BlueCove compilada para arquitetura ARM, foi possível realizar </w:t>
-      </w:r>
-      <w:r>
-        <w:t>no próprio Raspberry</w:t>
-      </w:r>
-      <w:r>
-        <w:t xml:space="preserve"> algumas provas de conceito para avaliar se seria viável dar continuidade ao desenvolvimento utilizando a linguagem Java. Os testes </w:t>
+        <w:t xml:space="preserve">Com a biblioteca BlueCove compilada para arquitetura ARM, foi possível realizar no próprio Raspberry algumas provas de conceito para avaliar se seria viável dar continuidade ao desenvolvimento utilizando a linguagem Java. Os testes </w:t>
       </w:r>
       <w:r>
         <w:t xml:space="preserve">consistiram em listar os dispositivos Bluetooth pareados e tentar estabelecer comunicação com os mesmos, como os testes foram positivos, deu-se continuidade ao desenvolvimento do protótipo utilizando Java, caso os testes com o BlueCove não fossem positivos, uma alternativa seria </w:t>
@@ -14269,13 +13933,7 @@
         <w:t>pesquisar bibliotecas para comunicação Bluetooth da</w:t>
       </w:r>
       <w:r>
-        <w:t xml:space="preserve"> linguagem Python, que também é disponibilizada com o </w:t>
-      </w:r>
-      <w:r>
-        <w:t>Raspian GNU/Linux 8</w:t>
-      </w:r>
-      <w:r>
-        <w:t>.</w:t>
+        <w:t xml:space="preserve"> linguagem Python, que também é disponibilizada com o Raspian GNU/Linux 8.</w:t>
       </w:r>
     </w:p>
     <w:p>
@@ -14285,6 +13943,8 @@
       <w:r>
         <w:t>Desenvolvimento das aplicações do firmware</w:t>
       </w:r>
+      <w:bookmarkStart w:id="170" w:name="_GoBack"/>
+      <w:bookmarkEnd w:id="170"/>
     </w:p>
     <w:p>
       <w:pPr>
@@ -14334,29 +13994,29 @@
       <w:pPr>
         <w:pStyle w:val="Ttulo2"/>
       </w:pPr>
-      <w:bookmarkStart w:id="178" w:name="_Toc54164920"/>
-      <w:bookmarkStart w:id="179" w:name="_Toc54165674"/>
-      <w:bookmarkStart w:id="180" w:name="_Toc54169332"/>
-      <w:bookmarkStart w:id="181" w:name="_Toc96347438"/>
-      <w:bookmarkStart w:id="182" w:name="_Toc96357722"/>
-      <w:bookmarkStart w:id="183" w:name="_Toc96491865"/>
-      <w:bookmarkStart w:id="184" w:name="_Toc467355822"/>
+      <w:bookmarkStart w:id="178" w:name="_Toc467355822"/>
+      <w:bookmarkStart w:id="179" w:name="_Toc54164920"/>
+      <w:bookmarkStart w:id="180" w:name="_Toc54165674"/>
+      <w:bookmarkStart w:id="181" w:name="_Toc54169332"/>
+      <w:bookmarkStart w:id="182" w:name="_Toc96347438"/>
+      <w:bookmarkStart w:id="183" w:name="_Toc96357722"/>
+      <w:bookmarkStart w:id="184" w:name="_Toc96491865"/>
       <w:r>
         <w:t xml:space="preserve">ANÁLISE DOS </w:t>
       </w:r>
       <w:r>
         <w:t>RESULTADOS</w:t>
       </w:r>
-      <w:bookmarkEnd w:id="184"/>
+      <w:bookmarkEnd w:id="178"/>
       <w:r>
         <w:t xml:space="preserve"> </w:t>
       </w:r>
-      <w:bookmarkEnd w:id="178"/>
       <w:bookmarkEnd w:id="179"/>
       <w:bookmarkEnd w:id="180"/>
       <w:bookmarkEnd w:id="181"/>
       <w:bookmarkEnd w:id="182"/>
       <w:bookmarkEnd w:id="183"/>
+      <w:bookmarkEnd w:id="184"/>
     </w:p>
     <w:p>
       <w:pPr>
@@ -15434,7 +15094,7 @@
         <w:rStyle w:val="Nmerodepgina"/>
         <w:noProof/>
       </w:rPr>
-      <w:t>37</w:t>
+      <w:t>38</w:t>
     </w:r>
     <w:r>
       <w:rPr>
@@ -18026,6 +17686,7 @@
   <w:style w:type="character" w:default="1" w:styleId="Fontepargpadro">
     <w:name w:val="Default Paragraph Font"/>
     <w:uiPriority w:val="1"/>
+    <w:semiHidden/>
     <w:unhideWhenUsed/>
   </w:style>
   <w:style w:type="table" w:default="1" w:styleId="Tabelanormal">
@@ -19750,7 +19411,7 @@
 </file>
 
 <file path=customXml/itemProps1.xml><?xml version="1.0" encoding="utf-8"?>
-<ds:datastoreItem xmlns:ds="http://schemas.openxmlformats.org/officeDocument/2006/customXml" ds:itemID="{2A16844E-2A6F-44D8-91AB-BFCAB79085D4}">
+<ds:datastoreItem xmlns:ds="http://schemas.openxmlformats.org/officeDocument/2006/customXml" ds:itemID="{8E90C5FD-92B8-4A9C-B0A7-5E06E50FFBAC}">
   <ds:schemaRefs>
     <ds:schemaRef ds:uri="http://schemas.openxmlformats.org/officeDocument/2006/bibliography"/>
   </ds:schemaRefs>

</xml_diff>